<commit_message>
redo log vs binlog
</commit_message>
<xml_diff>
--- a/16.日志/3. redo和undo.docx
+++ b/16.日志/3. redo和undo.docx
@@ -2500,6 +2500,23 @@
     <w:p>
       <w:pPr>
         <w:pStyle w:val="3"/>
+        <w:rPr>
+          <w:rFonts w:hint="eastAsia" w:eastAsia="仿宋"/>
+          <w:lang w:val="en-US" w:eastAsia="zh-CN"/>
+        </w:rPr>
+      </w:pPr>
+      <w:r>
+        <w:rPr>
+          <w:rFonts w:hint="eastAsia"/>
+          <w:lang w:val="en-US" w:eastAsia="zh-CN"/>
+        </w:rPr>
+        <w:t>原理</w:t>
+      </w:r>
+    </w:p>
+    <w:p>
+      <w:pPr>
+        <w:pStyle w:val="4"/>
+        <w:bidi w:val="0"/>
       </w:pPr>
       <w:r>
         <w:rPr>
@@ -2647,7 +2664,8 @@
     </w:p>
     <w:p>
       <w:pPr>
-        <w:pStyle w:val="3"/>
+        <w:pStyle w:val="4"/>
+        <w:bidi w:val="0"/>
         <w:rPr>
           <w:rFonts w:hint="eastAsia"/>
         </w:rPr>
@@ -2847,7 +2865,7 @@
                     </pic:cNvPicPr>
                   </pic:nvPicPr>
                   <pic:blipFill>
-                    <a:blip r:embed="rId4">
+                    <a:blip r:embed="rId6">
                       <a:extLst>
                         <a:ext uri="{28A0092B-C50C-407E-A947-70E740481C1C}">
                           <a14:useLocalDpi xmlns:a14="http://schemas.microsoft.com/office/drawing/2010/main" val="0"/>
@@ -2985,7 +3003,7 @@
                     </pic:cNvPicPr>
                   </pic:nvPicPr>
                   <pic:blipFill>
-                    <a:blip r:embed="rId5">
+                    <a:blip r:embed="rId7">
                       <a:extLst>
                         <a:ext uri="{28A0092B-C50C-407E-A947-70E740481C1C}">
                           <a14:useLocalDpi xmlns:a14="http://schemas.microsoft.com/office/drawing/2010/main" val="0"/>
@@ -3064,6 +3082,23 @@
     <w:p>
       <w:pPr>
         <w:pStyle w:val="3"/>
+        <w:rPr>
+          <w:rFonts w:hint="eastAsia" w:eastAsia="仿宋"/>
+          <w:lang w:val="en-US" w:eastAsia="zh-CN"/>
+        </w:rPr>
+      </w:pPr>
+      <w:r>
+        <w:rPr>
+          <w:rFonts w:hint="eastAsia"/>
+          <w:lang w:val="en-US" w:eastAsia="zh-CN"/>
+        </w:rPr>
+        <w:t>原理</w:t>
+      </w:r>
+    </w:p>
+    <w:p>
+      <w:pPr>
+        <w:pStyle w:val="4"/>
+        <w:bidi w:val="0"/>
       </w:pPr>
       <w:r>
         <w:rPr>
@@ -3177,91 +3212,473 @@
         </w:rPr>
         <w:t>3、</w:t>
       </w:r>
+      <w:r>
+        <w:rPr>
+          <w:rFonts w:hint="eastAsia"/>
+          <w:color w:val="FF0000"/>
+        </w:rPr>
+        <w:t>当log buffer中已经使用的内存超过一半时</w:t>
+      </w:r>
+      <w:r>
+        <w:rPr>
+          <w:rFonts w:hint="eastAsia"/>
+        </w:rPr>
+        <w:t>。</w:t>
+      </w:r>
+    </w:p>
+    <w:p>
+      <w:pPr>
+        <w:ind w:firstLine="420"/>
+      </w:pPr>
+      <w:r>
+        <w:rPr>
+          <w:rFonts w:hint="eastAsia"/>
+        </w:rPr>
+        <w:t>4、</w:t>
+      </w:r>
+      <w:r>
+        <w:rPr>
+          <w:rFonts w:hint="eastAsia"/>
+          <w:color w:val="FF0000"/>
+        </w:rPr>
+        <w:t>当有checkpoint时，checkpoint在一定程度上代表了刷到磁盘时日志所处的LSN位置</w:t>
+      </w:r>
+      <w:r>
+        <w:rPr>
+          <w:rFonts w:hint="eastAsia"/>
+        </w:rPr>
+        <w:t>。</w:t>
+      </w:r>
+    </w:p>
+    <w:p>
+      <w:pPr>
+        <w:pStyle w:val="4"/>
+        <w:bidi w:val="0"/>
+      </w:pPr>
+      <w:r>
+        <w:rPr>
+          <w:rFonts w:hint="eastAsia"/>
+        </w:rPr>
+        <w:t>数据页刷盘规则</w:t>
+      </w:r>
+    </w:p>
+    <w:p>
+      <w:pPr>
+        <w:pStyle w:val="4"/>
+        <w:bidi w:val="0"/>
+      </w:pPr>
+      <w:r>
+        <w:t>C</w:t>
+      </w:r>
+      <w:r>
+        <w:rPr>
+          <w:rFonts w:hint="eastAsia"/>
+        </w:rPr>
+        <w:t>heckpoint</w:t>
+      </w:r>
+    </w:p>
+    <w:p>
+      <w:pPr>
+        <w:pStyle w:val="4"/>
+        <w:bidi w:val="0"/>
+      </w:pPr>
+      <w:r>
+        <w:t>LSN</w:t>
+      </w:r>
+    </w:p>
+    <w:p>
+      <w:pPr>
+        <w:pStyle w:val="4"/>
+        <w:bidi w:val="0"/>
+        <w:rPr>
+          <w:rFonts w:hint="eastAsia"/>
+        </w:rPr>
+      </w:pPr>
+      <w:r>
+        <w:t>Innodb</w:t>
+      </w:r>
+      <w:r>
+        <w:rPr>
+          <w:rFonts w:hint="eastAsia"/>
+        </w:rPr>
+        <w:t>恢复行为</w:t>
+      </w:r>
       <w:bookmarkStart w:id="0" w:name="_GoBack"/>
-      <w:r>
-        <w:rPr>
-          <w:rFonts w:hint="eastAsia"/>
-          <w:color w:val="FF0000"/>
-        </w:rPr>
-        <w:t>当log buffer中已经使用的内存超过一半时</w:t>
-      </w:r>
       <w:bookmarkEnd w:id="0"/>
-      <w:r>
-        <w:rPr>
-          <w:rFonts w:hint="eastAsia"/>
+    </w:p>
+    <w:p>
+      <w:pPr>
+        <w:pStyle w:val="3"/>
+        <w:bidi w:val="0"/>
+        <w:rPr>
+          <w:rFonts w:hint="default"/>
+          <w:lang w:val="en-US" w:eastAsia="zh-CN"/>
+        </w:rPr>
+      </w:pPr>
+      <w:r>
+        <w:rPr>
+          <w:rFonts w:hint="eastAsia"/>
+          <w:lang w:val="en-US" w:eastAsia="zh-CN"/>
+        </w:rPr>
+        <w:t>redo log与binlog</w:t>
+      </w:r>
+    </w:p>
+    <w:p>
+      <w:pPr>
+        <w:ind w:firstLine="420" w:firstLineChars="0"/>
+        <w:rPr>
+          <w:rFonts w:hint="eastAsia" w:eastAsia="仿宋"/>
+          <w:sz w:val="24"/>
+          <w:szCs w:val="24"/>
+          <w:lang w:val="en-US" w:eastAsia="zh-CN"/>
+        </w:rPr>
+      </w:pPr>
+      <w:r>
+        <w:rPr>
+          <w:rFonts w:hint="eastAsia" w:eastAsia="仿宋"/>
+          <w:sz w:val="24"/>
+          <w:szCs w:val="24"/>
+          <w:lang w:val="en-US" w:eastAsia="zh-CN"/>
+        </w:rPr>
+        <w:t>binlog和redo log之间的数据一致性问题</w:t>
+      </w:r>
+    </w:p>
+    <w:p>
+      <w:pPr>
+        <w:ind w:firstLine="420" w:firstLineChars="0"/>
+        <w:rPr>
+          <w:rFonts w:hint="eastAsia" w:eastAsia="仿宋"/>
+          <w:b/>
+          <w:bCs/>
+          <w:sz w:val="24"/>
+          <w:szCs w:val="24"/>
+          <w:lang w:val="en-US" w:eastAsia="zh-CN"/>
+        </w:rPr>
+      </w:pPr>
+      <w:r>
+        <w:rPr>
+          <w:rFonts w:hint="eastAsia" w:eastAsia="仿宋"/>
+          <w:b/>
+          <w:bCs/>
+          <w:sz w:val="24"/>
+          <w:szCs w:val="24"/>
+          <w:lang w:val="en-US" w:eastAsia="zh-CN"/>
+        </w:rPr>
+        <w:t>必要性：</w:t>
+      </w:r>
+    </w:p>
+    <w:p>
+      <w:pPr>
+        <w:ind w:firstLine="420" w:firstLineChars="0"/>
+        <w:rPr>
+          <w:rFonts w:hint="eastAsia" w:eastAsia="仿宋"/>
+          <w:sz w:val="24"/>
+          <w:szCs w:val="24"/>
+          <w:lang w:val="en-US" w:eastAsia="zh-CN"/>
+        </w:rPr>
+      </w:pPr>
+      <w:r>
+        <w:rPr>
+          <w:rFonts w:hint="eastAsia" w:eastAsia="仿宋"/>
+          <w:sz w:val="24"/>
+          <w:szCs w:val="24"/>
+          <w:lang w:val="en-US" w:eastAsia="zh-CN"/>
+        </w:rPr>
+        <w:t>保证binlog存在的事务一定在redo log里面存在。</w:t>
+      </w:r>
+      <w:r>
+        <w:rPr>
+          <w:rFonts w:hint="eastAsia" w:eastAsia="仿宋"/>
+          <w:b/>
+          <w:bCs/>
+          <w:color w:val="FF0000"/>
+          <w:sz w:val="24"/>
+          <w:szCs w:val="24"/>
+          <w:u w:val="single"/>
+          <w:lang w:val="en-US" w:eastAsia="zh-CN"/>
+        </w:rPr>
+        <w:t>主从复制架构中，主机崩溃恢复依赖redo log和binlog，从机数据来源是主机binlog</w:t>
+      </w:r>
+      <w:r>
+        <w:rPr>
+          <w:rFonts w:hint="eastAsia" w:eastAsia="仿宋"/>
+          <w:sz w:val="24"/>
+          <w:szCs w:val="24"/>
+          <w:lang w:val="en-US" w:eastAsia="zh-CN"/>
         </w:rPr>
         <w:t>。</w:t>
       </w:r>
     </w:p>
     <w:p>
       <w:pPr>
-        <w:ind w:firstLine="420"/>
-      </w:pPr>
-      <w:r>
-        <w:rPr>
-          <w:rFonts w:hint="eastAsia"/>
-        </w:rPr>
-        <w:t>4、</w:t>
-      </w:r>
-      <w:r>
-        <w:rPr>
-          <w:rFonts w:hint="eastAsia"/>
-          <w:color w:val="FF0000"/>
-        </w:rPr>
-        <w:t>当有checkpoint时，checkpoint在一定程度上代表了刷到磁盘时日志所处的LSN位置</w:t>
-      </w:r>
-      <w:r>
-        <w:rPr>
-          <w:rFonts w:hint="eastAsia"/>
-        </w:rPr>
-        <w:t>。</w:t>
-      </w:r>
-    </w:p>
-    <w:p>
-      <w:pPr>
-        <w:pStyle w:val="3"/>
-      </w:pPr>
-      <w:r>
-        <w:rPr>
-          <w:rFonts w:hint="eastAsia"/>
-        </w:rPr>
-        <w:t>数据页刷盘规则</w:t>
-      </w:r>
-    </w:p>
-    <w:p>
-      <w:pPr>
-        <w:pStyle w:val="3"/>
-      </w:pPr>
-      <w:r>
-        <w:t>C</w:t>
-      </w:r>
-      <w:r>
-        <w:rPr>
-          <w:rFonts w:hint="eastAsia"/>
-        </w:rPr>
-        <w:t>heckpoint</w:t>
-      </w:r>
-    </w:p>
-    <w:p>
-      <w:pPr>
-        <w:pStyle w:val="3"/>
-      </w:pPr>
-      <w:r>
-        <w:t>LSN</w:t>
-      </w:r>
-    </w:p>
-    <w:p>
-      <w:pPr>
-        <w:pStyle w:val="3"/>
-      </w:pPr>
-      <w:r>
-        <w:t>Innodb</w:t>
-      </w:r>
-      <w:r>
-        <w:rPr>
-          <w:rFonts w:hint="eastAsia"/>
-        </w:rPr>
-        <w:t>恢复行为</w:t>
+        <w:ind w:firstLine="420" w:firstLineChars="0"/>
+        <w:rPr>
+          <w:rFonts w:hint="eastAsia" w:eastAsia="仿宋"/>
+          <w:sz w:val="24"/>
+          <w:szCs w:val="24"/>
+          <w:lang w:val="en-US" w:eastAsia="zh-CN"/>
+        </w:rPr>
+      </w:pPr>
+      <w:r>
+        <w:rPr>
+          <w:rFonts w:hint="eastAsia" w:eastAsia="仿宋"/>
+          <w:sz w:val="24"/>
+          <w:szCs w:val="24"/>
+          <w:lang w:val="en-US" w:eastAsia="zh-CN"/>
+        </w:rPr>
+        <w:t>保证binlog里面事务顺序与redo log事务顺序一致。</w:t>
+      </w:r>
+    </w:p>
+    <w:p>
+      <w:pPr>
+        <w:ind w:firstLine="420" w:firstLineChars="0"/>
+        <w:rPr>
+          <w:rFonts w:hint="eastAsia" w:eastAsia="仿宋"/>
+          <w:b/>
+          <w:bCs/>
+          <w:sz w:val="24"/>
+          <w:szCs w:val="24"/>
+          <w:lang w:val="en-US" w:eastAsia="zh-CN"/>
+        </w:rPr>
+      </w:pPr>
+      <w:r>
+        <w:rPr>
+          <w:rFonts w:hint="eastAsia" w:eastAsia="仿宋"/>
+          <w:b/>
+          <w:bCs/>
+          <w:sz w:val="24"/>
+          <w:szCs w:val="24"/>
+          <w:lang w:val="en-US" w:eastAsia="zh-CN"/>
+        </w:rPr>
+        <w:t>解决方案：</w:t>
+      </w:r>
+    </w:p>
+    <w:p>
+      <w:pPr>
+        <w:ind w:firstLine="420" w:firstLineChars="0"/>
+        <w:rPr>
+          <w:rFonts w:hint="eastAsia" w:eastAsia="仿宋"/>
+          <w:sz w:val="24"/>
+          <w:szCs w:val="24"/>
+          <w:lang w:val="en-US" w:eastAsia="zh-CN"/>
+        </w:rPr>
+      </w:pPr>
+      <w:r>
+        <w:rPr>
+          <w:rFonts w:hint="eastAsia" w:eastAsia="仿宋"/>
+          <w:sz w:val="24"/>
+          <w:szCs w:val="24"/>
+          <w:lang w:val="en-US" w:eastAsia="zh-CN"/>
+        </w:rPr>
+        <w:t>引入XA协议</w:t>
+      </w:r>
+    </w:p>
+    <w:p>
+      <w:pPr>
+        <w:ind w:firstLine="420" w:firstLineChars="0"/>
+        <w:rPr>
+          <w:rFonts w:hint="eastAsia" w:eastAsia="仿宋"/>
+          <w:sz w:val="24"/>
+          <w:szCs w:val="24"/>
+          <w:lang w:val="en-US" w:eastAsia="zh-CN"/>
+        </w:rPr>
+      </w:pPr>
+      <w:r>
+        <w:rPr>
+          <w:rFonts w:hint="eastAsia" w:eastAsia="仿宋"/>
+          <w:sz w:val="24"/>
+          <w:szCs w:val="24"/>
+          <w:lang w:val="en-US" w:eastAsia="zh-CN"/>
+        </w:rPr>
+        <w:t>prepare阶段：</w:t>
+      </w:r>
+    </w:p>
+    <w:p>
+      <w:pPr>
+        <w:ind w:left="420" w:leftChars="0" w:firstLine="420" w:firstLineChars="0"/>
+        <w:rPr>
+          <w:rFonts w:hint="eastAsia" w:eastAsia="仿宋"/>
+          <w:sz w:val="24"/>
+          <w:szCs w:val="24"/>
+          <w:lang w:val="en-US" w:eastAsia="zh-CN"/>
+        </w:rPr>
+      </w:pPr>
+      <w:r>
+        <w:rPr>
+          <w:rFonts w:hint="eastAsia" w:eastAsia="仿宋"/>
+          <w:sz w:val="24"/>
+          <w:szCs w:val="24"/>
+          <w:lang w:val="en-US" w:eastAsia="zh-CN"/>
+        </w:rPr>
+        <w:t>持锁prepare_commit_mutex</w:t>
+      </w:r>
+    </w:p>
+    <w:p>
+      <w:pPr>
+        <w:ind w:left="420" w:leftChars="0" w:firstLine="420" w:firstLineChars="0"/>
+        <w:rPr>
+          <w:rFonts w:hint="eastAsia" w:eastAsia="仿宋"/>
+          <w:sz w:val="24"/>
+          <w:szCs w:val="24"/>
+          <w:lang w:val="en-US" w:eastAsia="zh-CN"/>
+        </w:rPr>
+      </w:pPr>
+      <w:r>
+        <w:rPr>
+          <w:rFonts w:hint="eastAsia" w:eastAsia="仿宋"/>
+          <w:sz w:val="24"/>
+          <w:szCs w:val="24"/>
+          <w:lang w:val="en-US" w:eastAsia="zh-CN"/>
+        </w:rPr>
+        <w:t>write/sync redo log</w:t>
+      </w:r>
+    </w:p>
+    <w:p>
+      <w:pPr>
+        <w:ind w:left="420" w:leftChars="0" w:firstLine="420" w:firstLineChars="0"/>
+        <w:rPr>
+          <w:rFonts w:hint="eastAsia" w:eastAsia="仿宋"/>
+          <w:sz w:val="24"/>
+          <w:szCs w:val="24"/>
+          <w:lang w:val="en-US" w:eastAsia="zh-CN"/>
+        </w:rPr>
+      </w:pPr>
+      <w:r>
+        <w:rPr>
+          <w:rFonts w:hint="eastAsia" w:eastAsia="仿宋"/>
+          <w:sz w:val="24"/>
+          <w:szCs w:val="24"/>
+          <w:lang w:val="en-US" w:eastAsia="zh-CN"/>
+        </w:rPr>
+        <w:t>undo设置为prepared状态</w:t>
+      </w:r>
+    </w:p>
+    <w:p>
+      <w:pPr>
+        <w:ind w:firstLine="420" w:firstLineChars="0"/>
+        <w:rPr>
+          <w:rFonts w:hint="eastAsia" w:eastAsia="仿宋"/>
+          <w:sz w:val="24"/>
+          <w:szCs w:val="24"/>
+          <w:lang w:val="en-US" w:eastAsia="zh-CN"/>
+        </w:rPr>
+      </w:pPr>
+      <w:r>
+        <w:rPr>
+          <w:rFonts w:hint="eastAsia" w:eastAsia="仿宋"/>
+          <w:sz w:val="24"/>
+          <w:szCs w:val="24"/>
+          <w:lang w:val="en-US" w:eastAsia="zh-CN"/>
+        </w:rPr>
+        <w:t>commit阶段：</w:t>
+      </w:r>
+    </w:p>
+    <w:p>
+      <w:pPr>
+        <w:ind w:left="420" w:leftChars="0" w:firstLine="420" w:firstLineChars="0"/>
+        <w:rPr>
+          <w:rFonts w:hint="eastAsia" w:eastAsia="仿宋"/>
+          <w:sz w:val="24"/>
+          <w:szCs w:val="24"/>
+          <w:lang w:val="en-US" w:eastAsia="zh-CN"/>
+        </w:rPr>
+      </w:pPr>
+      <w:r>
+        <w:rPr>
+          <w:rFonts w:hint="eastAsia" w:eastAsia="仿宋"/>
+          <w:sz w:val="24"/>
+          <w:szCs w:val="24"/>
+          <w:lang w:val="en-US" w:eastAsia="zh-CN"/>
+        </w:rPr>
+        <w:t>write/sync binlog</w:t>
+      </w:r>
+    </w:p>
+    <w:p>
+      <w:pPr>
+        <w:ind w:left="420" w:leftChars="0" w:firstLine="420" w:firstLineChars="0"/>
+        <w:rPr>
+          <w:rFonts w:hint="eastAsia" w:eastAsia="仿宋"/>
+          <w:sz w:val="24"/>
+          <w:szCs w:val="24"/>
+          <w:lang w:val="en-US" w:eastAsia="zh-CN"/>
+        </w:rPr>
+      </w:pPr>
+      <w:r>
+        <w:rPr>
+          <w:rFonts w:hint="eastAsia" w:eastAsia="仿宋"/>
+          <w:sz w:val="24"/>
+          <w:szCs w:val="24"/>
+          <w:lang w:val="en-US" w:eastAsia="zh-CN"/>
+        </w:rPr>
+        <w:t>innodb commit，写入commit标记，释放prepare_commit_mutex锁</w:t>
+      </w:r>
+    </w:p>
+    <w:p>
+      <w:pPr>
+        <w:ind w:firstLine="420" w:firstLineChars="0"/>
+        <w:rPr>
+          <w:rFonts w:hint="eastAsia" w:eastAsia="仿宋"/>
+          <w:sz w:val="24"/>
+          <w:szCs w:val="24"/>
+          <w:lang w:val="en-US" w:eastAsia="zh-CN"/>
+        </w:rPr>
+      </w:pPr>
+      <w:r>
+        <w:rPr>
+          <w:rFonts w:hint="eastAsia" w:eastAsia="仿宋"/>
+          <w:sz w:val="24"/>
+          <w:szCs w:val="24"/>
+          <w:lang w:val="en-US" w:eastAsia="zh-CN"/>
+        </w:rPr>
+        <w:t>说明：</w:t>
+      </w:r>
+    </w:p>
+    <w:p>
+      <w:pPr>
+        <w:numPr>
+          <w:ilvl w:val="0"/>
+          <w:numId w:val="1"/>
+        </w:numPr>
+        <w:ind w:firstLine="420" w:firstLineChars="0"/>
+        <w:rPr>
+          <w:rFonts w:hint="eastAsia" w:eastAsia="仿宋"/>
+          <w:sz w:val="24"/>
+          <w:szCs w:val="24"/>
+          <w:lang w:val="en-US" w:eastAsia="zh-CN"/>
+        </w:rPr>
+      </w:pPr>
+      <w:r>
+        <w:rPr>
+          <w:rFonts w:hint="eastAsia" w:eastAsia="仿宋"/>
+          <w:sz w:val="24"/>
+          <w:szCs w:val="24"/>
+          <w:lang w:val="en-US" w:eastAsia="zh-CN"/>
+        </w:rPr>
+        <w:t>以binlog写入与否作为事务提交成功与否的标志</w:t>
+      </w:r>
+    </w:p>
+    <w:p>
+      <w:pPr>
+        <w:numPr>
+          <w:ilvl w:val="0"/>
+          <w:numId w:val="1"/>
+        </w:numPr>
+        <w:ind w:firstLine="420" w:firstLineChars="0"/>
+        <w:rPr>
+          <w:rFonts w:hint="default" w:eastAsia="仿宋"/>
+          <w:sz w:val="24"/>
+          <w:szCs w:val="24"/>
+          <w:lang w:val="en-US" w:eastAsia="zh-CN"/>
+        </w:rPr>
+      </w:pPr>
+      <w:r>
+        <w:rPr>
+          <w:rFonts w:hint="eastAsia" w:eastAsia="仿宋"/>
+          <w:sz w:val="24"/>
+          <w:szCs w:val="24"/>
+          <w:lang w:val="en-US" w:eastAsia="zh-CN"/>
+        </w:rPr>
+        <w:t>由于prepare_commit_mutex锁存在，保证binlog和redo log之间顺序一致，但是却导致每个事物都需要一个fsync操作，导致性能急剧下降。</w:t>
       </w:r>
     </w:p>
     <w:p/>
@@ -3275,14 +3692,85 @@
 </w:document>
 </file>
 
+<file path=word/endnotes.xml><?xml version="1.0" encoding="utf-8"?>
+<w:endnotes xmlns:wpc="http://schemas.microsoft.com/office/word/2010/wordprocessingCanvas" xmlns:mc="http://schemas.openxmlformats.org/markup-compatibility/2006" xmlns:o="urn:schemas-microsoft-com:office:office" xmlns:r="http://schemas.openxmlformats.org/officeDocument/2006/relationships" xmlns:m="http://schemas.openxmlformats.org/officeDocument/2006/math" xmlns:v="urn:schemas-microsoft-com:vml" xmlns:wp14="http://schemas.microsoft.com/office/word/2010/wordprocessingDrawing" xmlns:wp="http://schemas.openxmlformats.org/drawingml/2006/wordprocessingDrawing" xmlns:w="http://schemas.openxmlformats.org/wordprocessingml/2006/main" xmlns:w14="http://schemas.microsoft.com/office/word/2010/wordml" xmlns:w15="http://schemas.microsoft.com/office/word/2012/wordml" xmlns:w10="urn:schemas-microsoft-com:office:word" xmlns:wpg="http://schemas.microsoft.com/office/word/2010/wordprocessingGroup" xmlns:wpi="http://schemas.microsoft.com/office/word/2010/wordprocessingInk" xmlns:wne="http://schemas.microsoft.com/office/word/2006/wordml" xmlns:wps="http://schemas.microsoft.com/office/word/2010/wordprocessingShape" xmlns:wpsCustomData="http://www.wps.cn/officeDocument/2013/wpsCustomData" mc:Ignorable="w14 w15 wp14">
+  <w:endnote w:type="separator" w:id="0">
+    <w:p>
+      <w:pPr>
+        <w:spacing w:line="240" w:lineRule="auto"/>
+      </w:pPr>
+      <w:r>
+        <w:separator/>
+      </w:r>
+    </w:p>
+  </w:endnote>
+  <w:endnote w:type="continuationSeparator" w:id="1">
+    <w:p>
+      <w:pPr>
+        <w:spacing w:line="240" w:lineRule="auto"/>
+      </w:pPr>
+      <w:r>
+        <w:continuationSeparator/>
+      </w:r>
+    </w:p>
+  </w:endnote>
+</w:endnotes>
+</file>
+
+<file path=word/footnotes.xml><?xml version="1.0" encoding="utf-8"?>
+<w:footnotes xmlns:wpc="http://schemas.microsoft.com/office/word/2010/wordprocessingCanvas" xmlns:mc="http://schemas.openxmlformats.org/markup-compatibility/2006" xmlns:o="urn:schemas-microsoft-com:office:office" xmlns:r="http://schemas.openxmlformats.org/officeDocument/2006/relationships" xmlns:m="http://schemas.openxmlformats.org/officeDocument/2006/math" xmlns:v="urn:schemas-microsoft-com:vml" xmlns:wp14="http://schemas.microsoft.com/office/word/2010/wordprocessingDrawing" xmlns:wp="http://schemas.openxmlformats.org/drawingml/2006/wordprocessingDrawing" xmlns:w="http://schemas.openxmlformats.org/wordprocessingml/2006/main" xmlns:w14="http://schemas.microsoft.com/office/word/2010/wordml" xmlns:w15="http://schemas.microsoft.com/office/word/2012/wordml" xmlns:w10="urn:schemas-microsoft-com:office:word" xmlns:wpg="http://schemas.microsoft.com/office/word/2010/wordprocessingGroup" xmlns:wpi="http://schemas.microsoft.com/office/word/2010/wordprocessingInk" xmlns:wne="http://schemas.microsoft.com/office/word/2006/wordml" xmlns:wps="http://schemas.microsoft.com/office/word/2010/wordprocessingShape" xmlns:wpsCustomData="http://www.wps.cn/officeDocument/2013/wpsCustomData" mc:Ignorable="w14 w15 wp14">
+  <w:footnote w:type="separator" w:id="0">
+    <w:p>
+      <w:pPr>
+        <w:spacing w:line="240" w:lineRule="auto"/>
+      </w:pPr>
+      <w:r>
+        <w:separator/>
+      </w:r>
+    </w:p>
+  </w:footnote>
+  <w:footnote w:type="continuationSeparator" w:id="1">
+    <w:p>
+      <w:pPr>
+        <w:spacing w:line="240" w:lineRule="auto"/>
+      </w:pPr>
+      <w:r>
+        <w:continuationSeparator/>
+      </w:r>
+    </w:p>
+  </w:footnote>
+</w:footnotes>
+</file>
+
+<file path=word/numbering.xml><?xml version="1.0" encoding="utf-8"?>
+<w:numbering xmlns:wpc="http://schemas.microsoft.com/office/word/2010/wordprocessingCanvas" xmlns:mc="http://schemas.openxmlformats.org/markup-compatibility/2006" xmlns:o="urn:schemas-microsoft-com:office:office" xmlns:r="http://schemas.openxmlformats.org/officeDocument/2006/relationships" xmlns:m="http://schemas.openxmlformats.org/officeDocument/2006/math" xmlns:v="urn:schemas-microsoft-com:vml" xmlns:wp14="http://schemas.microsoft.com/office/word/2010/wordprocessingDrawing" xmlns:wp="http://schemas.openxmlformats.org/drawingml/2006/wordprocessingDrawing" xmlns:w10="urn:schemas-microsoft-com:office:word" xmlns:w="http://schemas.openxmlformats.org/wordprocessingml/2006/main" xmlns:w14="http://schemas.microsoft.com/office/word/2010/wordml" xmlns:wpg="http://schemas.microsoft.com/office/word/2010/wordprocessingGroup" xmlns:wpi="http://schemas.microsoft.com/office/word/2010/wordprocessingInk" xmlns:wne="http://schemas.microsoft.com/office/word/2006/wordml" xmlns:wps="http://schemas.microsoft.com/office/word/2010/wordprocessingShape" xmlns:wpsCustomData="http://www.wps.cn/officeDocument/2013/wpsCustomData" mc:Ignorable="w14 wp14">
+  <w:abstractNum w:abstractNumId="0">
+    <w:nsid w:val="17B82E08"/>
+    <w:multiLevelType w:val="singleLevel"/>
+    <w:tmpl w:val="17B82E08"/>
+    <w:lvl w:ilvl="0" w:tentative="0">
+      <w:start w:val="1"/>
+      <w:numFmt w:val="decimal"/>
+      <w:suff w:val="nothing"/>
+      <w:lvlText w:val="%1、"/>
+      <w:lvlJc w:val="left"/>
+    </w:lvl>
+  </w:abstractNum>
+  <w:num w:numId="1">
+    <w:abstractNumId w:val="0"/>
+  </w:num>
+</w:numbering>
+</file>
+
 <file path=word/styles.xml><?xml version="1.0" encoding="utf-8"?>
-<w:styles xmlns:mc="http://schemas.openxmlformats.org/markup-compatibility/2006" xmlns:o="urn:schemas-microsoft-com:office:office" xmlns:r="http://schemas.openxmlformats.org/officeDocument/2006/relationships" xmlns:m="http://schemas.openxmlformats.org/officeDocument/2006/math" xmlns:v="urn:schemas-microsoft-com:vml" xmlns:w="http://schemas.openxmlformats.org/wordprocessingml/2006/main" xmlns:w14="http://schemas.microsoft.com/office/word/2010/wordml" xmlns:w10="urn:schemas-microsoft-com:office:word" xmlns:sl="http://schemas.openxmlformats.org/schemaLibrary/2006/main" mc:Ignorable="w14">
+<w:styles xmlns:mc="http://schemas.openxmlformats.org/markup-compatibility/2006" xmlns:o="urn:schemas-microsoft-com:office:office" xmlns:r="http://schemas.openxmlformats.org/officeDocument/2006/relationships" xmlns:m="http://schemas.openxmlformats.org/officeDocument/2006/math" xmlns:v="urn:schemas-microsoft-com:vml" xmlns:w="http://schemas.openxmlformats.org/wordprocessingml/2006/main" xmlns:w14="http://schemas.microsoft.com/office/word/2010/wordml" xmlns:w10="urn:schemas-microsoft-com:office:word" xmlns:sl="http://schemas.openxmlformats.org/schemaLibrary/2006/main" xmlns:wpsCustomData="http://www.wps.cn/officeDocument/2013/wpsCustomData" mc:Ignorable="w14">
   <w:docDefaults>
     <w:rPrDefault>
       <w:rPr>
         <w:rFonts w:asciiTheme="minorHAnsi" w:hAnsiTheme="minorHAnsi" w:eastAsiaTheme="minorEastAsia" w:cstheme="minorBidi"/>
       </w:rPr>
     </w:rPrDefault>
+    <w:pPrDefault/>
   </w:docDefaults>
   <w:latentStyles w:count="260" w:defQFormat="0" w:defUnhideWhenUsed="1" w:defSemiHidden="1" w:defUIPriority="99" w:defLockedState="0">
     <w:lsdException w:qFormat="1" w:unhideWhenUsed="0" w:uiPriority="0" w:semiHidden="0" w:name="Normal"/>
@@ -3317,7 +3805,7 @@
     <w:lsdException w:uiPriority="99" w:name="footnote text"/>
     <w:lsdException w:uiPriority="99" w:name="annotation text"/>
     <w:lsdException w:qFormat="1" w:uiPriority="99" w:semiHidden="0" w:name="header"/>
-    <w:lsdException w:uiPriority="99" w:semiHidden="0" w:name="footer"/>
+    <w:lsdException w:qFormat="1" w:uiPriority="99" w:semiHidden="0" w:name="footer"/>
     <w:lsdException w:uiPriority="99" w:name="index heading"/>
     <w:lsdException w:qFormat="1" w:uiPriority="35" w:name="caption"/>
     <w:lsdException w:uiPriority="99" w:name="table of figures"/>
@@ -3370,7 +3858,7 @@
     <w:lsdException w:uiPriority="99" w:name="Body Text Indent 2"/>
     <w:lsdException w:uiPriority="99" w:name="Body Text Indent 3"/>
     <w:lsdException w:uiPriority="99" w:name="Block Text"/>
-    <w:lsdException w:uiPriority="99" w:name="Hyperlink"/>
+    <w:lsdException w:qFormat="1" w:uiPriority="99" w:name="Hyperlink"/>
     <w:lsdException w:uiPriority="99" w:name="FollowedHyperlink"/>
     <w:lsdException w:qFormat="1" w:unhideWhenUsed="0" w:uiPriority="22" w:semiHidden="0" w:name="Strong"/>
     <w:lsdException w:qFormat="1" w:unhideWhenUsed="0" w:uiPriority="20" w:semiHidden="0" w:name="Emphasis"/>
@@ -3555,7 +4043,7 @@
     <w:name w:val="heading 1"/>
     <w:basedOn w:val="1"/>
     <w:next w:val="1"/>
-    <w:link w:val="16"/>
+    <w:link w:val="18"/>
     <w:qFormat/>
     <w:uiPriority w:val="9"/>
     <w:pPr>
@@ -3576,7 +4064,7 @@
     <w:name w:val="heading 2"/>
     <w:basedOn w:val="1"/>
     <w:next w:val="1"/>
-    <w:link w:val="17"/>
+    <w:link w:val="19"/>
     <w:unhideWhenUsed/>
     <w:qFormat/>
     <w:uiPriority w:val="0"/>
@@ -3597,7 +4085,7 @@
     <w:name w:val="heading 3"/>
     <w:basedOn w:val="1"/>
     <w:next w:val="1"/>
-    <w:link w:val="18"/>
+    <w:link w:val="20"/>
     <w:unhideWhenUsed/>
     <w:qFormat/>
     <w:uiPriority w:val="9"/>
@@ -3617,7 +4105,7 @@
     <w:name w:val="heading 4"/>
     <w:basedOn w:val="1"/>
     <w:next w:val="1"/>
-    <w:link w:val="19"/>
+    <w:link w:val="21"/>
     <w:unhideWhenUsed/>
     <w:qFormat/>
     <w:uiPriority w:val="9"/>
@@ -3638,7 +4126,7 @@
     <w:name w:val="heading 5"/>
     <w:basedOn w:val="1"/>
     <w:next w:val="1"/>
-    <w:link w:val="20"/>
+    <w:link w:val="16"/>
     <w:unhideWhenUsed/>
     <w:qFormat/>
     <w:uiPriority w:val="9"/>
@@ -3660,7 +4148,7 @@
     <w:name w:val="heading 6"/>
     <w:basedOn w:val="1"/>
     <w:next w:val="1"/>
-    <w:link w:val="21"/>
+    <w:link w:val="17"/>
     <w:unhideWhenUsed/>
     <w:qFormat/>
     <w:uiPriority w:val="9"/>
@@ -3744,6 +4232,7 @@
     <w:basedOn w:val="1"/>
     <w:link w:val="26"/>
     <w:unhideWhenUsed/>
+    <w:qFormat/>
     <w:uiPriority w:val="99"/>
     <w:pPr>
       <w:tabs>
@@ -3808,6 +4297,7 @@
     <w:name w:val="Hyperlink"/>
     <w:semiHidden/>
     <w:unhideWhenUsed/>
+    <w:qFormat/>
     <w:uiPriority w:val="99"/>
     <w:rPr>
       <w:color w:val="0000FF"/>
@@ -3815,6 +4305,34 @@
     </w:rPr>
   </w:style>
   <w:style w:type="character" w:customStyle="1" w:styleId="16">
+    <w:name w:val="标题 5 字符"/>
+    <w:basedOn w:val="14"/>
+    <w:link w:val="6"/>
+    <w:qFormat/>
+    <w:uiPriority w:val="9"/>
+    <w:rPr>
+      <w:rFonts w:ascii="Times New Roman" w:hAnsi="Times New Roman" w:eastAsia="仿宋"/>
+      <w:b/>
+      <w:bCs/>
+      <w:sz w:val="24"/>
+      <w:szCs w:val="28"/>
+    </w:rPr>
+  </w:style>
+  <w:style w:type="character" w:customStyle="1" w:styleId="17">
+    <w:name w:val="标题 6 字符"/>
+    <w:basedOn w:val="14"/>
+    <w:link w:val="7"/>
+    <w:qFormat/>
+    <w:uiPriority w:val="9"/>
+    <w:rPr>
+      <w:rFonts w:eastAsia="Times New Roman" w:asciiTheme="majorHAnsi" w:hAnsiTheme="majorHAnsi" w:cstheme="majorBidi"/>
+      <w:b/>
+      <w:bCs/>
+      <w:sz w:val="24"/>
+      <w:szCs w:val="24"/>
+    </w:rPr>
+  </w:style>
+  <w:style w:type="character" w:customStyle="1" w:styleId="18">
     <w:name w:val="标题 1 字符"/>
     <w:basedOn w:val="14"/>
     <w:link w:val="2"/>
@@ -3828,7 +4346,7 @@
       <w:szCs w:val="44"/>
     </w:rPr>
   </w:style>
-  <w:style w:type="character" w:customStyle="1" w:styleId="17">
+  <w:style w:type="character" w:customStyle="1" w:styleId="19">
     <w:name w:val="标题 2 字符"/>
     <w:link w:val="3"/>
     <w:qFormat/>
@@ -3840,7 +4358,7 @@
       <w:szCs w:val="24"/>
     </w:rPr>
   </w:style>
-  <w:style w:type="character" w:customStyle="1" w:styleId="18">
+  <w:style w:type="character" w:customStyle="1" w:styleId="20">
     <w:name w:val="标题 3 字符"/>
     <w:link w:val="4"/>
     <w:qFormat/>
@@ -3852,10 +4370,11 @@
       <w:szCs w:val="24"/>
     </w:rPr>
   </w:style>
-  <w:style w:type="character" w:customStyle="1" w:styleId="19">
+  <w:style w:type="character" w:customStyle="1" w:styleId="21">
     <w:name w:val="标题 4 字符"/>
     <w:basedOn w:val="14"/>
     <w:link w:val="5"/>
+    <w:qFormat/>
     <w:uiPriority w:val="9"/>
     <w:rPr>
       <w:rFonts w:ascii="Times New Roman" w:hAnsi="Times New Roman" w:eastAsia="仿宋" w:cstheme="majorBidi"/>
@@ -3863,34 +4382,6 @@
       <w:bCs/>
       <w:sz w:val="24"/>
       <w:szCs w:val="28"/>
-    </w:rPr>
-  </w:style>
-  <w:style w:type="character" w:customStyle="1" w:styleId="20">
-    <w:name w:val="标题 5 字符"/>
-    <w:basedOn w:val="14"/>
-    <w:link w:val="6"/>
-    <w:qFormat/>
-    <w:uiPriority w:val="9"/>
-    <w:rPr>
-      <w:rFonts w:ascii="Times New Roman" w:hAnsi="Times New Roman" w:eastAsia="仿宋"/>
-      <w:b/>
-      <w:bCs/>
-      <w:sz w:val="24"/>
-      <w:szCs w:val="28"/>
-    </w:rPr>
-  </w:style>
-  <w:style w:type="character" w:customStyle="1" w:styleId="21">
-    <w:name w:val="标题 6 字符"/>
-    <w:basedOn w:val="14"/>
-    <w:link w:val="7"/>
-    <w:qFormat/>
-    <w:uiPriority w:val="9"/>
-    <w:rPr>
-      <w:rFonts w:eastAsia="Times New Roman" w:asciiTheme="majorHAnsi" w:hAnsiTheme="majorHAnsi" w:cstheme="majorBidi"/>
-      <w:b/>
-      <w:bCs/>
-      <w:sz w:val="24"/>
-      <w:szCs w:val="24"/>
     </w:rPr>
   </w:style>
   <w:style w:type="character" w:customStyle="1" w:styleId="22">

</xml_diff>